<commit_message>
Adding a line in a introduction section
</commit_message>
<xml_diff>
--- a/Documentaion/Project_Porposal.docx
+++ b/Documentaion/Project_Porposal.docx
@@ -691,8 +691,6 @@
         </w:rPr>
         <w:t>, Abdulrahman Shaiban</w:t>
       </w:r>
-      <w:bookmarkStart w:id="0" w:name="_GoBack"/>
-      <w:bookmarkEnd w:id="0"/>
     </w:p>
     <w:p>
       <w:pPr>
@@ -3809,7 +3807,7 @@
         <w:pStyle w:val="Style1"/>
         <w:outlineLvl w:val="0"/>
       </w:pPr>
-      <w:bookmarkStart w:id="1" w:name="_Toc222557974"/>
+      <w:bookmarkStart w:id="0" w:name="_Toc222557974"/>
       <w:r>
         <w:lastRenderedPageBreak/>
         <w:t>l</w:t>
@@ -3817,7 +3815,7 @@
       <w:r>
         <w:t>ist of figures</w:t>
       </w:r>
-      <w:bookmarkEnd w:id="1"/>
+      <w:bookmarkEnd w:id="0"/>
     </w:p>
     <w:p>
       <w:pPr>
@@ -4226,12 +4224,12 @@
         <w:pStyle w:val="Style1"/>
         <w:outlineLvl w:val="0"/>
       </w:pPr>
-      <w:bookmarkStart w:id="2" w:name="_Toc222557975"/>
+      <w:bookmarkStart w:id="1" w:name="_Toc222557975"/>
       <w:r>
         <w:lastRenderedPageBreak/>
         <w:t>list of tables</w:t>
       </w:r>
-      <w:bookmarkEnd w:id="2"/>
+      <w:bookmarkEnd w:id="1"/>
     </w:p>
     <w:p>
       <w:pPr>
@@ -4644,12 +4642,12 @@
         <w:pStyle w:val="Style1"/>
         <w:outlineLvl w:val="0"/>
       </w:pPr>
-      <w:bookmarkStart w:id="3" w:name="_Toc222557976"/>
+      <w:bookmarkStart w:id="2" w:name="_Toc222557976"/>
       <w:r>
         <w:lastRenderedPageBreak/>
         <w:t>LIST OF ACRONYMS/ABBREVIATIONS</w:t>
       </w:r>
-      <w:bookmarkEnd w:id="3"/>
+      <w:bookmarkEnd w:id="2"/>
     </w:p>
     <w:tbl>
       <w:tblPr>
@@ -5305,10 +5303,27 @@
     <w:p>
       <w:pPr>
         <w:rPr>
-          <w:sz w:val="48"/>
-          <w:szCs w:val="48"/>
-        </w:rPr>
-      </w:pPr>
+          <w:sz w:val="28"/>
+          <w:szCs w:val="28"/>
+        </w:rPr>
+      </w:pPr>
+      <w:r>
+        <w:rPr>
+          <w:sz w:val="28"/>
+          <w:szCs w:val="28"/>
+        </w:rPr>
+        <w:t xml:space="preserve">Nowadays technology has taken over all the aspects of the country. Most organization now </w:t>
+      </w:r>
+    </w:p>
+    <w:p>
+      <w:pPr>
+        <w:rPr>
+          <w:sz w:val="28"/>
+          <w:szCs w:val="28"/>
+        </w:rPr>
+      </w:pPr>
+      <w:bookmarkStart w:id="3" w:name="_GoBack"/>
+      <w:bookmarkEnd w:id="3"/>
     </w:p>
     <w:p>
       <w:pPr>
@@ -5852,6 +5867,7 @@
           <w:sz w:val="48"/>
           <w:szCs w:val="48"/>
         </w:rPr>
+        <w:lastRenderedPageBreak/>
         <w:t xml:space="preserve">1.7 </w:t>
       </w:r>
       <w:r>
@@ -9417,7 +9433,7 @@
 </file>
 
 <file path=customXml/itemProps1.xml><?xml version="1.0" encoding="utf-8"?>
-<ds:datastoreItem xmlns:ds="http://schemas.openxmlformats.org/officeDocument/2006/customXml" ds:itemID="{DC2DD3A3-5380-40A6-88BF-32E4DAEA142D}">
+<ds:datastoreItem xmlns:ds="http://schemas.openxmlformats.org/officeDocument/2006/customXml" ds:itemID="{F7164691-9498-4002-96D2-B01D6488D460}">
   <ds:schemaRefs>
     <ds:schemaRef ds:uri="http://schemas.openxmlformats.org/officeDocument/2006/bibliography"/>
   </ds:schemaRefs>

</xml_diff>